<commit_message>
legal: provision to increase extra options during employment period
</commit_message>
<xml_diff>
--- a/legal/20170419 ESOP.docx
+++ b/legal/20170419 ESOP.docx
@@ -384,7 +384,16 @@
           <w:rFonts w:ascii="Times New Roman" w:hAnsi="Times New Roman" w:cs="Times New Roman"/>
           <w:lang w:val="en-US"/>
         </w:rPr>
-        <w:t>ontracts and provides global consensus of contract enforcement outcomes.</w:t>
+        <w:t>ontracts and provides global consensus of contract enforcement outc</w:t>
+      </w:r>
+      <w:bookmarkStart w:id="0" w:name="_GoBack"/>
+      <w:bookmarkEnd w:id="0"/>
+      <w:r>
+        <w:rPr>
+          <w:rFonts w:ascii="Times New Roman" w:hAnsi="Times New Roman" w:cs="Times New Roman"/>
+          <w:lang w:val="en-US"/>
+        </w:rPr>
+        <w:t>omes.</w:t>
       </w:r>
     </w:p>
     <w:p>
@@ -1202,6 +1211,7 @@
           <w:b/>
           <w:lang w:val="en-US"/>
         </w:rPr>
+        <w:lastRenderedPageBreak/>
         <w:t>1. Acquisition of Options</w:t>
       </w:r>
     </w:p>
@@ -2344,7 +2354,7 @@
           <w:lang w:val="en-US"/>
         </w:rPr>
       </w:pPr>
-      <w:bookmarkStart w:id="0" w:name="_Ref479355818"/>
+      <w:bookmarkStart w:id="1" w:name="_Ref479355818"/>
       <w:r>
         <w:rPr>
           <w:rFonts w:ascii="Times New Roman" w:hAnsi="Times New Roman" w:cs="Times New Roman"/>
@@ -2563,7 +2573,15 @@
           <w:rFonts w:ascii="Times New Roman" w:hAnsi="Times New Roman" w:cs="Times New Roman"/>
           <w:lang w:val="en-US"/>
         </w:rPr>
-        <w:t xml:space="preserve">subsequent beneficiary under the ESOP </w:t>
+        <w:t xml:space="preserve">subsequent </w:t>
+      </w:r>
+      <w:r>
+        <w:rPr>
+          <w:rFonts w:ascii="Times New Roman" w:hAnsi="Times New Roman" w:cs="Times New Roman"/>
+          <w:lang w:val="en-US"/>
+        </w:rPr>
+        <w:lastRenderedPageBreak/>
+        <w:t xml:space="preserve">beneficiary under the ESOP </w:t>
       </w:r>
       <w:r>
         <w:rPr>
@@ -2635,7 +2653,7 @@
         </w:rPr>
         <w:t>.</w:t>
       </w:r>
-      <w:bookmarkEnd w:id="0"/>
+      <w:bookmarkEnd w:id="1"/>
     </w:p>
     <w:p>
       <w:pPr>
@@ -2746,6 +2764,13 @@
         </w:rPr>
         <w:t xml:space="preserve">. </w:t>
       </w:r>
+      <w:r>
+        <w:rPr>
+          <w:rFonts w:ascii="Times New Roman" w:hAnsi="Times New Roman" w:cs="Times New Roman"/>
+          <w:lang w:val="en-US"/>
+        </w:rPr>
+        <w:t xml:space="preserve">Such grant may be offered multiple times at any date before Conversion Notification or Work Termination. </w:t>
+      </w:r>
     </w:p>
     <w:p>
       <w:pPr>
@@ -3975,7 +4000,7 @@
           <w:lang w:val="en-US"/>
         </w:rPr>
       </w:pPr>
-      <w:bookmarkStart w:id="1" w:name="_Ref479355941"/>
+      <w:bookmarkStart w:id="2" w:name="_Ref479355941"/>
       <w:r>
         <w:rPr>
           <w:rFonts w:ascii="Times New Roman" w:hAnsi="Times New Roman" w:cs="Times New Roman"/>
@@ -4404,7 +4429,7 @@
         </w:rPr>
         <w:t>.</w:t>
       </w:r>
-      <w:bookmarkEnd w:id="1"/>
+      <w:bookmarkEnd w:id="2"/>
     </w:p>
     <w:p>
       <w:pPr>
@@ -4500,7 +4525,15 @@
           <w:rFonts w:ascii="Times New Roman" w:hAnsi="Times New Roman" w:cs="Times New Roman"/>
           <w:lang w:val="en-US"/>
         </w:rPr>
-        <w:t xml:space="preserve"> is suspended or during which the Company’s obligation to pay a salary or any other compensation to </w:t>
+        <w:t xml:space="preserve"> is suspended or during which the </w:t>
+      </w:r>
+      <w:r>
+        <w:rPr>
+          <w:rFonts w:ascii="Times New Roman" w:hAnsi="Times New Roman" w:cs="Times New Roman"/>
+          <w:lang w:val="en-US"/>
+        </w:rPr>
+        <w:lastRenderedPageBreak/>
+        <w:t xml:space="preserve">Company’s obligation to pay a salary or any other compensation to </w:t>
       </w:r>
       <w:r>
         <w:rPr>
@@ -4969,7 +5002,7 @@
           <w:lang w:val="en-US"/>
         </w:rPr>
       </w:pPr>
-      <w:bookmarkStart w:id="2" w:name="_Ref479355979"/>
+      <w:bookmarkStart w:id="3" w:name="_Ref479355979"/>
       <w:r>
         <w:rPr>
           <w:rFonts w:ascii="Times New Roman" w:hAnsi="Times New Roman" w:cs="Times New Roman"/>
@@ -5071,7 +5104,6 @@
       <w:r>
         <w:rPr>
           <w:rFonts w:ascii="Times New Roman" w:hAnsi="Times New Roman"/>
-          <w:highlight w:val="yellow"/>
           <w:lang w:val="en-US"/>
         </w:rPr>
         <w:t xml:space="preserve">}% of total number of Returned Options </w:t>
@@ -5079,47 +5111,48 @@
       <w:r>
         <w:rPr>
           <w:rFonts w:ascii="Times New Roman" w:hAnsi="Times New Roman"/>
-          <w:highlight w:val="yellow"/>
-          <w:lang w:val="en-US"/>
-        </w:rPr>
-        <w:t>shall be</w:t>
+          <w:lang w:val="en-US"/>
+        </w:rPr>
+        <w:t xml:space="preserve">shall be </w:t>
       </w:r>
       <w:r>
         <w:rPr>
           <w:rFonts w:ascii="Times New Roman" w:hAnsi="Times New Roman"/>
-          <w:highlight w:val="yellow"/>
-          <w:lang w:val="en-US"/>
-        </w:rPr>
-        <w:t xml:space="preserve"> </w:t>
+          <w:lang w:val="en-US"/>
+        </w:rPr>
+        <w:t xml:space="preserve">granted to </w:t>
       </w:r>
       <w:r>
         <w:rPr>
           <w:rFonts w:ascii="Times New Roman" w:hAnsi="Times New Roman"/>
-          <w:highlight w:val="yellow"/>
-          <w:lang w:val="en-US"/>
-        </w:rPr>
-        <w:t xml:space="preserve">granted to </w:t>
+          <w:lang w:val="en-US"/>
+        </w:rPr>
+        <w:t xml:space="preserve">the </w:t>
       </w:r>
       <w:r>
         <w:rPr>
           <w:rFonts w:ascii="Times New Roman" w:hAnsi="Times New Roman"/>
-          <w:highlight w:val="yellow"/>
-          <w:lang w:val="en-US"/>
-        </w:rPr>
-        <w:t xml:space="preserve">the </w:t>
+          <w:lang w:val="en-US"/>
+        </w:rPr>
+        <w:t xml:space="preserve">first such </w:t>
       </w:r>
       <w:r>
         <w:rPr>
           <w:rFonts w:ascii="Times New Roman" w:hAnsi="Times New Roman"/>
-          <w:highlight w:val="yellow"/>
-          <w:lang w:val="en-US"/>
-        </w:rPr>
-        <w:t xml:space="preserve">first such </w:t>
+          <w:lang w:val="en-US"/>
+        </w:rPr>
+        <w:t xml:space="preserve">subsequent </w:t>
       </w:r>
       <w:r>
         <w:rPr>
           <w:rFonts w:ascii="Times New Roman" w:hAnsi="Times New Roman"/>
-          <w:highlight w:val="yellow"/>
+          <w:lang w:val="en-US"/>
+        </w:rPr>
+        <w:t xml:space="preserve">Employee and removed from Returned Options. Each next </w:t>
+      </w:r>
+      <w:r>
+        <w:rPr>
+          <w:rFonts w:ascii="Times New Roman" w:hAnsi="Times New Roman"/>
           <w:lang w:val="en-US"/>
         </w:rPr>
         <w:t xml:space="preserve">subsequent </w:t>
@@ -5127,130 +5160,95 @@
       <w:r>
         <w:rPr>
           <w:rFonts w:ascii="Times New Roman" w:hAnsi="Times New Roman"/>
-          <w:highlight w:val="yellow"/>
-          <w:lang w:val="en-US"/>
-        </w:rPr>
-        <w:t xml:space="preserve">Employee and removed from Returned Options. Each next </w:t>
+          <w:lang w:val="en-US"/>
+        </w:rPr>
+        <w:t xml:space="preserve">Employee </w:t>
       </w:r>
       <w:r>
         <w:rPr>
           <w:rFonts w:ascii="Times New Roman" w:hAnsi="Times New Roman"/>
-          <w:highlight w:val="yellow"/>
-          <w:lang w:val="en-US"/>
-        </w:rPr>
-        <w:t xml:space="preserve">subsequent </w:t>
+          <w:lang w:val="en-US"/>
+        </w:rPr>
+        <w:t xml:space="preserve">shall be </w:t>
       </w:r>
       <w:r>
         <w:rPr>
           <w:rFonts w:ascii="Times New Roman" w:hAnsi="Times New Roman"/>
-          <w:highlight w:val="yellow"/>
-          <w:lang w:val="en-US"/>
-        </w:rPr>
-        <w:t xml:space="preserve">Employee </w:t>
+          <w:lang w:val="en-US"/>
+        </w:rPr>
+        <w:t>granted {</w:t>
       </w:r>
       <w:r>
         <w:rPr>
           <w:rFonts w:ascii="Times New Roman" w:hAnsi="Times New Roman"/>
-          <w:highlight w:val="yellow"/>
-          <w:lang w:val="en-US"/>
-        </w:rPr>
-        <w:t xml:space="preserve">shall be </w:t>
+          <w:lang w:val="en-US"/>
+        </w:rPr>
+        <w:t>new-employee-</w:t>
+      </w:r>
+      <w:r>
+        <w:rPr>
+          <w:rFonts w:ascii="Times New Roman" w:hAnsi="Times New Roman" w:cs="Times New Roman"/>
+          <w:lang w:val="en-US"/>
+        </w:rPr>
+        <w:t>pool-share</w:t>
       </w:r>
       <w:r>
         <w:rPr>
           <w:rFonts w:ascii="Times New Roman" w:hAnsi="Times New Roman"/>
-          <w:highlight w:val="yellow"/>
-          <w:lang w:val="en-US"/>
-        </w:rPr>
-        <w:t>granted {</w:t>
+          <w:lang w:val="en-US"/>
+        </w:rPr>
+        <w:t xml:space="preserve">}% of the remaining options </w:t>
       </w:r>
       <w:r>
         <w:rPr>
           <w:rFonts w:ascii="Times New Roman" w:hAnsi="Times New Roman"/>
           <w:lang w:val="en-US"/>
         </w:rPr>
-        <w:t>new-employee-</w:t>
-      </w:r>
-      <w:r>
-        <w:rPr>
-          <w:rFonts w:ascii="Times New Roman" w:hAnsi="Times New Roman" w:cs="Times New Roman"/>
-          <w:lang w:val="en-US"/>
-        </w:rPr>
-        <w:t>pool-share</w:t>
+        <w:t xml:space="preserve">of </w:t>
       </w:r>
       <w:r>
         <w:rPr>
           <w:rFonts w:ascii="Times New Roman" w:hAnsi="Times New Roman"/>
-          <w:highlight w:val="yellow"/>
-          <w:lang w:val="en-US"/>
-        </w:rPr>
-        <w:t xml:space="preserve">}% of the remaining options </w:t>
+          <w:lang w:val="en-US"/>
+        </w:rPr>
+        <w:t xml:space="preserve">Returned Options. </w:t>
       </w:r>
       <w:r>
         <w:rPr>
           <w:rFonts w:ascii="Times New Roman" w:hAnsi="Times New Roman"/>
-          <w:highlight w:val="yellow"/>
-          <w:lang w:val="en-US"/>
-        </w:rPr>
-        <w:t>of</w:t>
+          <w:lang w:val="en-US"/>
+        </w:rPr>
+        <w:t xml:space="preserve">Any remaining </w:t>
       </w:r>
       <w:r>
         <w:rPr>
           <w:rFonts w:ascii="Times New Roman" w:hAnsi="Times New Roman"/>
-          <w:highlight w:val="yellow"/>
-          <w:lang w:val="en-US"/>
-        </w:rPr>
-        <w:t xml:space="preserve"> </w:t>
+          <w:lang w:val="en-US"/>
+        </w:rPr>
+        <w:t xml:space="preserve">Returned </w:t>
       </w:r>
       <w:r>
         <w:rPr>
           <w:rFonts w:ascii="Times New Roman" w:hAnsi="Times New Roman"/>
-          <w:highlight w:val="yellow"/>
-          <w:lang w:val="en-US"/>
-        </w:rPr>
-        <w:t xml:space="preserve">Returned Options. </w:t>
+          <w:lang w:val="en-US"/>
+        </w:rPr>
+        <w:t xml:space="preserve">Option (if any) shall be returned to the </w:t>
       </w:r>
       <w:r>
         <w:rPr>
           <w:rFonts w:ascii="Times New Roman" w:hAnsi="Times New Roman"/>
-          <w:highlight w:val="yellow"/>
-          <w:lang w:val="en-US"/>
-        </w:rPr>
-        <w:t xml:space="preserve">Any remaining </w:t>
+          <w:lang w:val="en-US"/>
+        </w:rPr>
+        <w:t>Pool</w:t>
       </w:r>
       <w:r>
         <w:rPr>
           <w:rFonts w:ascii="Times New Roman" w:hAnsi="Times New Roman"/>
-          <w:highlight w:val="yellow"/>
-          <w:lang w:val="en-US"/>
-        </w:rPr>
-        <w:t xml:space="preserve">Returned </w:t>
-      </w:r>
-      <w:r>
-        <w:rPr>
-          <w:rFonts w:ascii="Times New Roman" w:hAnsi="Times New Roman"/>
-          <w:highlight w:val="yellow"/>
-          <w:lang w:val="en-US"/>
-        </w:rPr>
-        <w:t xml:space="preserve">Option (if any) shall be returned to the </w:t>
-      </w:r>
-      <w:r>
-        <w:rPr>
-          <w:rFonts w:ascii="Times New Roman" w:hAnsi="Times New Roman"/>
-          <w:highlight w:val="yellow"/>
-          <w:lang w:val="en-US"/>
-        </w:rPr>
-        <w:t>Pool</w:t>
-      </w:r>
-      <w:r>
-        <w:rPr>
-          <w:rFonts w:ascii="Times New Roman" w:hAnsi="Times New Roman"/>
-          <w:highlight w:val="yellow"/>
           <w:lang w:val="en-US"/>
         </w:rPr>
         <w:t>.</w:t>
       </w:r>
-      <w:bookmarkEnd w:id="2"/>
+      <w:bookmarkEnd w:id="3"/>
     </w:p>
     <w:p>
       <w:pPr>
@@ -5835,12 +5833,13 @@
           <w:lang w:val="en-US"/>
         </w:rPr>
       </w:pPr>
-      <w:bookmarkStart w:id="3" w:name="_Ref479356079"/>
-      <w:r>
-        <w:rPr>
-          <w:rFonts w:ascii="Times New Roman" w:hAnsi="Times New Roman" w:cs="Times New Roman"/>
-          <w:lang w:val="en-US"/>
-        </w:rPr>
+      <w:bookmarkStart w:id="4" w:name="_Ref479356079"/>
+      <w:r>
+        <w:rPr>
+          <w:rFonts w:ascii="Times New Roman" w:hAnsi="Times New Roman" w:cs="Times New Roman"/>
+          <w:lang w:val="en-US"/>
+        </w:rPr>
+        <w:lastRenderedPageBreak/>
         <w:t>An “</w:t>
       </w:r>
       <w:r>
@@ -6296,7 +6295,7 @@
         </w:rPr>
         <w:t xml:space="preserve"> </w:t>
       </w:r>
-      <w:bookmarkEnd w:id="3"/>
+      <w:bookmarkEnd w:id="4"/>
       <w:r>
         <w:rPr>
           <w:rFonts w:ascii="Times New Roman" w:hAnsi="Times New Roman" w:cs="Times New Roman"/>
@@ -6462,7 +6461,7 @@
           <w:lang w:val="en-US"/>
         </w:rPr>
       </w:pPr>
-      <w:bookmarkStart w:id="4" w:name="_Ref479356110"/>
+      <w:bookmarkStart w:id="5" w:name="_Ref479356110"/>
       <w:r>
         <w:rPr>
           <w:rFonts w:ascii="Times New Roman" w:hAnsi="Times New Roman" w:cs="Times New Roman"/>
@@ -6766,7 +6765,7 @@
         </w:rPr>
         <w:t xml:space="preserve"> </w:t>
       </w:r>
-      <w:bookmarkEnd w:id="4"/>
+      <w:bookmarkEnd w:id="5"/>
       <w:r>
         <w:rPr>
           <w:rFonts w:ascii="Times New Roman" w:hAnsi="Times New Roman"/>
@@ -6790,7 +6789,7 @@
           <w:lang w:val="en-US"/>
         </w:rPr>
       </w:pPr>
-      <w:bookmarkStart w:id="5" w:name="_Ref479356204"/>
+      <w:bookmarkStart w:id="6" w:name="_Ref479356204"/>
       <w:r>
         <w:rPr>
           <w:rFonts w:ascii="Times New Roman" w:hAnsi="Times New Roman" w:cs="Times New Roman"/>
@@ -7009,7 +7008,7 @@
         </w:rPr>
         <w:t>.</w:t>
       </w:r>
-      <w:bookmarkEnd w:id="5"/>
+      <w:bookmarkEnd w:id="6"/>
       <w:r>
         <w:rPr>
           <w:rFonts w:ascii="Times New Roman" w:hAnsi="Times New Roman" w:cs="Times New Roman"/>
@@ -7092,12 +7091,13 @@
           <w:lang w:val="en-US"/>
         </w:rPr>
       </w:pPr>
-      <w:bookmarkStart w:id="6" w:name="_Ref479356214"/>
-      <w:r>
-        <w:rPr>
-          <w:rFonts w:ascii="Times New Roman" w:hAnsi="Times New Roman" w:cs="Times New Roman"/>
-          <w:lang w:val="en-US"/>
-        </w:rPr>
+      <w:bookmarkStart w:id="7" w:name="_Ref479356214"/>
+      <w:r>
+        <w:rPr>
+          <w:rFonts w:ascii="Times New Roman" w:hAnsi="Times New Roman" w:cs="Times New Roman"/>
+          <w:lang w:val="en-US"/>
+        </w:rPr>
+        <w:lastRenderedPageBreak/>
         <w:t>The Company is obliged to assign the</w:t>
       </w:r>
       <w:r>
@@ -7377,7 +7377,7 @@
         </w:rPr>
         <w:t>Vested Options.</w:t>
       </w:r>
-      <w:bookmarkEnd w:id="6"/>
+      <w:bookmarkEnd w:id="7"/>
     </w:p>
     <w:p>
       <w:pPr>
@@ -7394,7 +7394,7 @@
           <w:lang w:val="en-US"/>
         </w:rPr>
       </w:pPr>
-      <w:bookmarkStart w:id="7" w:name="_Ref479970976"/>
+      <w:bookmarkStart w:id="8" w:name="_Ref479970976"/>
       <w:r>
         <w:rPr>
           <w:rFonts w:ascii="Times New Roman" w:hAnsi="Times New Roman" w:cs="Times New Roman"/>
@@ -7591,7 +7591,7 @@
         </w:rPr>
         <w:t>If and when the Exit Event occurs, the Employee will then be entitled towards the Company to a compensation payment in the pro rata amount of the total proceeds of the Exit Event (less the Strike Price) that would have been allocated to the shares that would have been assigned to him if he had exercised the Vested Options.</w:t>
       </w:r>
-      <w:bookmarkEnd w:id="7"/>
+      <w:bookmarkEnd w:id="8"/>
     </w:p>
     <w:p>
       <w:pPr>
@@ -7608,7 +7608,7 @@
           <w:lang w:val="en-US"/>
         </w:rPr>
       </w:pPr>
-      <w:bookmarkStart w:id="8" w:name="_Ref479971070"/>
+      <w:bookmarkStart w:id="9" w:name="_Ref479971070"/>
       <w:r>
         <w:rPr>
           <w:rFonts w:ascii="Times New Roman" w:hAnsi="Times New Roman" w:cs="Times New Roman"/>
@@ -7755,7 +7755,7 @@
         </w:rPr>
         <w:t>.</w:t>
       </w:r>
-      <w:bookmarkEnd w:id="8"/>
+      <w:bookmarkEnd w:id="9"/>
     </w:p>
     <w:p>
       <w:pPr>
@@ -7772,7 +7772,7 @@
           <w:lang w:val="en-US"/>
         </w:rPr>
       </w:pPr>
-      <w:bookmarkStart w:id="9" w:name="_Ref479693576"/>
+      <w:bookmarkStart w:id="10" w:name="_Ref479693576"/>
       <w:r>
         <w:rPr>
           <w:rFonts w:ascii="Times New Roman" w:hAnsi="Times New Roman" w:cs="Times New Roman"/>
@@ -8128,7 +8128,7 @@
         </w:rPr>
         <w:t>if he had exercised the Vested Options.</w:t>
       </w:r>
-      <w:bookmarkEnd w:id="9"/>
+      <w:bookmarkEnd w:id="10"/>
       <w:r>
         <w:rPr>
           <w:rFonts w:ascii="Times New Roman" w:hAnsi="Times New Roman" w:cs="Times New Roman"/>
@@ -9235,6 +9235,7 @@
           <w:bCs/>
           <w:lang w:val="en-US"/>
         </w:rPr>
+        <w:lastRenderedPageBreak/>
         <w:t>The Company shall have no liability to Employee in case Private Key is lost. A loss of Private Key equals a total non-recoverable loss of issued options</w:t>
       </w:r>
     </w:p>
@@ -9444,8 +9445,6 @@
         </w:rPr>
         <w:t xml:space="preserve"> such loss or damage is foreseeable at the time of the infringement</w:t>
       </w:r>
-      <w:bookmarkStart w:id="10" w:name="_GoBack"/>
-      <w:bookmarkEnd w:id="10"/>
     </w:p>
     <w:p>
       <w:pPr>
@@ -9768,7 +9767,16 @@
           <w:bCs/>
           <w:lang w:val="en-US"/>
         </w:rPr>
-        <w:t>}. On unsupported networks ESOP Smart Contract will be erased (‘selfdestruct’) from blocks added after the fork.</w:t>
+        <w:t xml:space="preserve">}. On unsupported </w:t>
+      </w:r>
+      <w:r>
+        <w:rPr>
+          <w:rFonts w:ascii="Times New Roman" w:hAnsi="Times New Roman" w:cs="Times New Roman"/>
+          <w:bCs/>
+          <w:lang w:val="en-US"/>
+        </w:rPr>
+        <w:lastRenderedPageBreak/>
+        <w:t>networks ESOP Smart Contract will be erased (‘selfdestruct’) from blocks added after the fork.</w:t>
       </w:r>
     </w:p>
     <w:p>
@@ -10524,6 +10532,7 @@
           <w:szCs w:val="22"/>
           <w:lang w:val="en-US"/>
         </w:rPr>
+        <w:lastRenderedPageBreak/>
         <w:t xml:space="preserve">{company} identified by </w:t>
       </w:r>
       <w:r>
@@ -18294,7 +18303,7 @@
 </file>
 
 <file path=customXml/itemProps1.xml><?xml version="1.0" encoding="utf-8"?>
-<ds:datastoreItem xmlns:ds="http://schemas.openxmlformats.org/officeDocument/2006/customXml" ds:itemID="{6EBA7B47-4807-44D1-A9A2-AD51F09D2E8F}">
+<ds:datastoreItem xmlns:ds="http://schemas.openxmlformats.org/officeDocument/2006/customXml" ds:itemID="{51E4CB45-4D2F-4A94-8C98-FC35F9F2BC5F}">
   <ds:schemaRefs>
     <ds:schemaRef ds:uri="http://schemas.openxmlformats.org/officeDocument/2006/bibliography"/>
   </ds:schemaRefs>
@@ -18302,7 +18311,7 @@
 </file>
 
 <file path=customXml/itemProps2.xml><?xml version="1.0" encoding="utf-8"?>
-<ds:datastoreItem xmlns:ds="http://schemas.openxmlformats.org/officeDocument/2006/customXml" ds:itemID="{8B3E2C44-84D3-4957-84BD-68BAC0BF1B1B}">
+<ds:datastoreItem xmlns:ds="http://schemas.openxmlformats.org/officeDocument/2006/customXml" ds:itemID="{555CA8A0-A308-4B13-A9D6-7AD3BDB3A420}">
   <ds:schemaRefs>
     <ds:schemaRef ds:uri="http://schemas.openxmlformats.org/officeDocument/2006/bibliography"/>
   </ds:schemaRefs>
@@ -18310,7 +18319,7 @@
 </file>
 
 <file path=customXml/itemProps3.xml><?xml version="1.0" encoding="utf-8"?>
-<ds:datastoreItem xmlns:ds="http://schemas.openxmlformats.org/officeDocument/2006/customXml" ds:itemID="{E4307CEE-DB4E-4FF9-9366-8180C9137AAD}">
+<ds:datastoreItem xmlns:ds="http://schemas.openxmlformats.org/officeDocument/2006/customXml" ds:itemID="{2E7643DB-4FD6-4D13-A549-25777966FE34}">
   <ds:schemaRefs>
     <ds:schemaRef ds:uri="http://schemas.openxmlformats.org/officeDocument/2006/bibliography"/>
   </ds:schemaRefs>

</xml_diff>